<commit_message>
-Elaboración de la Especificación del CU Generar Informe Gerencial.
-Corrección de mensajes en los CU Subir Plan, Subir Programa, Carga Masiva de Programas y Gestionar Carrera.

-Actualización del Documento: Seguimiento Documentación.
</commit_message>
<xml_diff>
--- a/Elaboración/Especificaciones CU/Especificacion Caso de Uso Generar Informe Gerencial.docx
+++ b/Elaboración/Especificaciones CU/Especificacion Caso de Uso Generar Informe Gerencial.docx
@@ -572,7 +572,7 @@
               <w:noProof/>
               <w:sz w:val="22"/>
               <w:szCs w:val="22"/>
-              <w:lang w:eastAsia="es-ES"/>
+              <w:lang w:val="es-AR" w:eastAsia="es-AR"/>
             </w:rPr>
           </w:pPr>
           <w:r>
@@ -584,7 +584,7 @@
           <w:r>
             <w:fldChar w:fldCharType="separate"/>
           </w:r>
-          <w:hyperlink w:anchor="_Toc257615429" w:history="1">
+          <w:hyperlink w:anchor="_Toc49003510" w:history="1">
             <w:r>
               <w:rPr>
                 <w:rStyle w:val="Hipervnculo"/>
@@ -611,7 +611,7 @@
                 <w:noProof/>
                 <w:webHidden/>
               </w:rPr>
-              <w:instrText xml:space="preserve"> PAGEREF _Toc257615429 \h </w:instrText>
+              <w:instrText xml:space="preserve"> PAGEREF _Toc49003510 \h </w:instrText>
             </w:r>
             <w:r>
               <w:rPr>
@@ -631,7 +631,7 @@
                 <w:noProof/>
                 <w:webHidden/>
               </w:rPr>
-              <w:t>3</w:t>
+              <w:t>4</w:t>
             </w:r>
             <w:r>
               <w:rPr>
@@ -652,10 +652,10 @@
               <w:noProof/>
               <w:sz w:val="22"/>
               <w:szCs w:val="22"/>
-              <w:lang w:eastAsia="es-ES"/>
+              <w:lang w:val="es-AR" w:eastAsia="es-AR"/>
             </w:rPr>
           </w:pPr>
-          <w:hyperlink w:anchor="_Toc257615430" w:history="1">
+          <w:hyperlink w:anchor="_Toc49003511" w:history="1">
             <w:r>
               <w:rPr>
                 <w:rStyle w:val="Hipervnculo"/>
@@ -682,7 +682,7 @@
                 <w:noProof/>
                 <w:webHidden/>
               </w:rPr>
-              <w:instrText xml:space="preserve"> PAGEREF _Toc257615430 \h </w:instrText>
+              <w:instrText xml:space="preserve"> PAGEREF _Toc49003511 \h </w:instrText>
             </w:r>
             <w:r>
               <w:rPr>
@@ -702,7 +702,7 @@
                 <w:noProof/>
                 <w:webHidden/>
               </w:rPr>
-              <w:t>3</w:t>
+              <w:t>4</w:t>
             </w:r>
             <w:r>
               <w:rPr>
@@ -723,10 +723,10 @@
               <w:noProof/>
               <w:sz w:val="22"/>
               <w:szCs w:val="22"/>
-              <w:lang w:eastAsia="es-ES"/>
+              <w:lang w:val="es-AR" w:eastAsia="es-AR"/>
             </w:rPr>
           </w:pPr>
-          <w:hyperlink w:anchor="_Toc257615431" w:history="1">
+          <w:hyperlink w:anchor="_Toc49003512" w:history="1">
             <w:r>
               <w:rPr>
                 <w:rStyle w:val="Hipervnculo"/>
@@ -753,7 +753,7 @@
                 <w:noProof/>
                 <w:webHidden/>
               </w:rPr>
-              <w:instrText xml:space="preserve"> PAGEREF _Toc257615431 \h </w:instrText>
+              <w:instrText xml:space="preserve"> PAGEREF _Toc49003512 \h </w:instrText>
             </w:r>
             <w:r>
               <w:rPr>
@@ -773,7 +773,7 @@
                 <w:noProof/>
                 <w:webHidden/>
               </w:rPr>
-              <w:t>3</w:t>
+              <w:t>4</w:t>
             </w:r>
             <w:r>
               <w:rPr>
@@ -794,10 +794,10 @@
               <w:noProof/>
               <w:sz w:val="22"/>
               <w:szCs w:val="22"/>
-              <w:lang w:eastAsia="es-ES"/>
+              <w:lang w:val="es-AR" w:eastAsia="es-AR"/>
             </w:rPr>
           </w:pPr>
-          <w:hyperlink w:anchor="_Toc257615432" w:history="1">
+          <w:hyperlink w:anchor="_Toc49003513" w:history="1">
             <w:r>
               <w:rPr>
                 <w:rStyle w:val="Hipervnculo"/>
@@ -824,7 +824,7 @@
                 <w:noProof/>
                 <w:webHidden/>
               </w:rPr>
-              <w:instrText xml:space="preserve"> PAGEREF _Toc257615432 \h </w:instrText>
+              <w:instrText xml:space="preserve"> PAGEREF _Toc49003513 \h </w:instrText>
             </w:r>
             <w:r>
               <w:rPr>
@@ -844,7 +844,7 @@
                 <w:noProof/>
                 <w:webHidden/>
               </w:rPr>
-              <w:t>3</w:t>
+              <w:t>4</w:t>
             </w:r>
             <w:r>
               <w:rPr>
@@ -865,10 +865,10 @@
               <w:noProof/>
               <w:sz w:val="22"/>
               <w:szCs w:val="22"/>
-              <w:lang w:eastAsia="es-ES"/>
+              <w:lang w:val="es-AR" w:eastAsia="es-AR"/>
             </w:rPr>
           </w:pPr>
-          <w:hyperlink w:anchor="_Toc257615433" w:history="1">
+          <w:hyperlink w:anchor="_Toc49003514" w:history="1">
             <w:r>
               <w:rPr>
                 <w:rStyle w:val="Hipervnculo"/>
@@ -895,7 +895,7 @@
                 <w:noProof/>
                 <w:webHidden/>
               </w:rPr>
-              <w:instrText xml:space="preserve"> PAGEREF _Toc257615433 \h </w:instrText>
+              <w:instrText xml:space="preserve"> PAGEREF _Toc49003514 \h </w:instrText>
             </w:r>
             <w:r>
               <w:rPr>
@@ -915,7 +915,7 @@
                 <w:noProof/>
                 <w:webHidden/>
               </w:rPr>
-              <w:t>3</w:t>
+              <w:t>4</w:t>
             </w:r>
             <w:r>
               <w:rPr>
@@ -936,10 +936,10 @@
               <w:noProof/>
               <w:sz w:val="22"/>
               <w:szCs w:val="22"/>
-              <w:lang w:eastAsia="es-ES"/>
+              <w:lang w:val="es-AR" w:eastAsia="es-AR"/>
             </w:rPr>
           </w:pPr>
-          <w:hyperlink w:anchor="_Toc257615434" w:history="1">
+          <w:hyperlink w:anchor="_Toc49003515" w:history="1">
             <w:r>
               <w:rPr>
                 <w:rStyle w:val="Hipervnculo"/>
@@ -966,7 +966,7 @@
                 <w:noProof/>
                 <w:webHidden/>
               </w:rPr>
-              <w:instrText xml:space="preserve"> PAGEREF _Toc257615434 \h </w:instrText>
+              <w:instrText xml:space="preserve"> PAGEREF _Toc49003515 \h </w:instrText>
             </w:r>
             <w:r>
               <w:rPr>
@@ -986,7 +986,7 @@
                 <w:noProof/>
                 <w:webHidden/>
               </w:rPr>
-              <w:t>3</w:t>
+              <w:t>5</w:t>
             </w:r>
             <w:r>
               <w:rPr>
@@ -1007,10 +1007,10 @@
               <w:noProof/>
               <w:sz w:val="22"/>
               <w:szCs w:val="22"/>
-              <w:lang w:eastAsia="es-ES"/>
+              <w:lang w:val="es-AR" w:eastAsia="es-AR"/>
             </w:rPr>
           </w:pPr>
-          <w:hyperlink w:anchor="_Toc257615435" w:history="1">
+          <w:hyperlink w:anchor="_Toc49003516" w:history="1">
             <w:r>
               <w:rPr>
                 <w:rStyle w:val="Hipervnculo"/>
@@ -1037,7 +1037,7 @@
                 <w:noProof/>
                 <w:webHidden/>
               </w:rPr>
-              <w:instrText xml:space="preserve"> PAGEREF _Toc257615435 \h </w:instrText>
+              <w:instrText xml:space="preserve"> PAGEREF _Toc49003516 \h </w:instrText>
             </w:r>
             <w:r>
               <w:rPr>
@@ -1057,7 +1057,7 @@
                 <w:noProof/>
                 <w:webHidden/>
               </w:rPr>
-              <w:t>3</w:t>
+              <w:t>6</w:t>
             </w:r>
             <w:r>
               <w:rPr>
@@ -1078,10 +1078,10 @@
               <w:noProof/>
               <w:sz w:val="22"/>
               <w:szCs w:val="22"/>
-              <w:lang w:eastAsia="es-ES"/>
+              <w:lang w:val="es-AR" w:eastAsia="es-AR"/>
             </w:rPr>
           </w:pPr>
-          <w:hyperlink w:anchor="_Toc257615436" w:history="1">
+          <w:hyperlink w:anchor="_Toc49003517" w:history="1">
             <w:r>
               <w:rPr>
                 <w:rStyle w:val="Hipervnculo"/>
@@ -1108,7 +1108,7 @@
                 <w:noProof/>
                 <w:webHidden/>
               </w:rPr>
-              <w:instrText xml:space="preserve"> PAGEREF _Toc257615436 \h </w:instrText>
+              <w:instrText xml:space="preserve"> PAGEREF _Toc49003517 \h </w:instrText>
             </w:r>
             <w:r>
               <w:rPr>
@@ -1128,7 +1128,7 @@
                 <w:noProof/>
                 <w:webHidden/>
               </w:rPr>
-              <w:t>3</w:t>
+              <w:t>6</w:t>
             </w:r>
             <w:r>
               <w:rPr>
@@ -1149,10 +1149,10 @@
               <w:noProof/>
               <w:sz w:val="22"/>
               <w:szCs w:val="22"/>
-              <w:lang w:eastAsia="es-ES"/>
+              <w:lang w:val="es-AR" w:eastAsia="es-AR"/>
             </w:rPr>
           </w:pPr>
-          <w:hyperlink w:anchor="_Toc257615437" w:history="1">
+          <w:hyperlink w:anchor="_Toc49003518" w:history="1">
             <w:r>
               <w:rPr>
                 <w:rStyle w:val="Hipervnculo"/>
@@ -1179,7 +1179,7 @@
                 <w:noProof/>
                 <w:webHidden/>
               </w:rPr>
-              <w:instrText xml:space="preserve"> PAGEREF _Toc257615437 \h </w:instrText>
+              <w:instrText xml:space="preserve"> PAGEREF _Toc49003518 \h </w:instrText>
             </w:r>
             <w:r>
               <w:rPr>
@@ -1199,149 +1199,7 @@
                 <w:noProof/>
                 <w:webHidden/>
               </w:rPr>
-              <w:t>3</w:t>
-            </w:r>
-            <w:r>
-              <w:rPr>
-                <w:noProof/>
-                <w:webHidden/>
-              </w:rPr>
-              <w:fldChar w:fldCharType="end"/>
-            </w:r>
-          </w:hyperlink>
-        </w:p>
-        <w:p>
-          <w:pPr>
-            <w:pStyle w:val="TDC2"/>
-            <w:rPr>
-              <w:rFonts w:eastAsiaTheme="minorEastAsia"/>
-              <w:i w:val="0"/>
-              <w:iCs w:val="0"/>
-              <w:noProof/>
-              <w:sz w:val="22"/>
-              <w:szCs w:val="22"/>
-              <w:lang w:eastAsia="es-ES"/>
-            </w:rPr>
-          </w:pPr>
-          <w:hyperlink w:anchor="_Toc257615438" w:history="1">
-            <w:r>
-              <w:rPr>
-                <w:rStyle w:val="Hipervnculo"/>
-                <w:noProof/>
-              </w:rPr>
-              <w:t>Diagrama de Colaboración</w:t>
-            </w:r>
-            <w:r>
-              <w:rPr>
-                <w:noProof/>
-                <w:webHidden/>
-              </w:rPr>
-              <w:tab/>
-            </w:r>
-            <w:r>
-              <w:rPr>
-                <w:noProof/>
-                <w:webHidden/>
-              </w:rPr>
-              <w:fldChar w:fldCharType="begin"/>
-            </w:r>
-            <w:r>
-              <w:rPr>
-                <w:noProof/>
-                <w:webHidden/>
-              </w:rPr>
-              <w:instrText xml:space="preserve"> PAGEREF _Toc257615438 \h </w:instrText>
-            </w:r>
-            <w:r>
-              <w:rPr>
-                <w:noProof/>
-                <w:webHidden/>
-              </w:rPr>
-            </w:r>
-            <w:r>
-              <w:rPr>
-                <w:noProof/>
-                <w:webHidden/>
-              </w:rPr>
-              <w:fldChar w:fldCharType="separate"/>
-            </w:r>
-            <w:r>
-              <w:rPr>
-                <w:noProof/>
-                <w:webHidden/>
-              </w:rPr>
-              <w:t>3</w:t>
-            </w:r>
-            <w:r>
-              <w:rPr>
-                <w:noProof/>
-                <w:webHidden/>
-              </w:rPr>
-              <w:fldChar w:fldCharType="end"/>
-            </w:r>
-          </w:hyperlink>
-        </w:p>
-        <w:p>
-          <w:pPr>
-            <w:pStyle w:val="TDC2"/>
-            <w:rPr>
-              <w:rFonts w:eastAsiaTheme="minorEastAsia"/>
-              <w:i w:val="0"/>
-              <w:iCs w:val="0"/>
-              <w:noProof/>
-              <w:sz w:val="22"/>
-              <w:szCs w:val="22"/>
-              <w:lang w:eastAsia="es-ES"/>
-            </w:rPr>
-          </w:pPr>
-          <w:hyperlink w:anchor="_Toc257615439" w:history="1">
-            <w:r>
-              <w:rPr>
-                <w:rStyle w:val="Hipervnculo"/>
-                <w:noProof/>
-              </w:rPr>
-              <w:t>Diagrama de Estados</w:t>
-            </w:r>
-            <w:r>
-              <w:rPr>
-                <w:noProof/>
-                <w:webHidden/>
-              </w:rPr>
-              <w:tab/>
-            </w:r>
-            <w:r>
-              <w:rPr>
-                <w:noProof/>
-                <w:webHidden/>
-              </w:rPr>
-              <w:fldChar w:fldCharType="begin"/>
-            </w:r>
-            <w:r>
-              <w:rPr>
-                <w:noProof/>
-                <w:webHidden/>
-              </w:rPr>
-              <w:instrText xml:space="preserve"> PAGEREF _Toc257615439 \h </w:instrText>
-            </w:r>
-            <w:r>
-              <w:rPr>
-                <w:noProof/>
-                <w:webHidden/>
-              </w:rPr>
-            </w:r>
-            <w:r>
-              <w:rPr>
-                <w:noProof/>
-                <w:webHidden/>
-              </w:rPr>
-              <w:fldChar w:fldCharType="separate"/>
-            </w:r>
-            <w:r>
-              <w:rPr>
-                <w:noProof/>
-                <w:webHidden/>
-              </w:rPr>
-              <w:t>3</w:t>
+              <w:t>6</w:t>
             </w:r>
             <w:r>
               <w:rPr>
@@ -1401,7 +1259,7 @@
       </w:pPr>
       <w:bookmarkStart w:id="0" w:name="_Toc228206475"/>
       <w:bookmarkStart w:id="1" w:name="_Toc234686580"/>
-      <w:bookmarkStart w:id="2" w:name="_Toc257615429"/>
+      <w:bookmarkStart w:id="2" w:name="_Toc49003510"/>
       <w:r>
         <w:t>Descripción</w:t>
       </w:r>
@@ -1411,20 +1269,42 @@
     </w:p>
     <w:p>
       <w:pPr>
-        <w:pStyle w:val="PSI-Normal"/>
-        <w:ind w:left="360" w:firstLine="0"/>
-      </w:pPr>
-      <w:r>
-        <w:t>Permitir a los empleados de Secretaría Académica generar un informe gerencial mediante un listado de las asignaturas, en base a una carrera seleccionada, en las cuales no se presentaron los programas de acuerdo a un año específico.</w:t>
-      </w:r>
-    </w:p>
-    <w:p>
-      <w:pPr>
-        <w:pStyle w:val="PSI-Normal"/>
-        <w:ind w:left="360" w:firstLine="0"/>
-      </w:pPr>
-      <w:r>
-        <w:t xml:space="preserve">Permitir a los empleados de Secretaría Académica generar un informe gerencial mediante un listado de los profesores con sus respectivas asignaturas, en base a una carrera seleccionada, en las cuales no se presentaron los programas de acuerdo a un año específico.  </w:t>
+        <w:ind w:left="720"/>
+        <w:rPr>
+          <w:lang w:val="es-AR"/>
+        </w:rPr>
+      </w:pPr>
+      <w:r>
+        <w:rPr>
+          <w:lang w:val="es-AR"/>
+        </w:rPr>
+        <w:t>Permitir al Empleado de Secretaría Académica generar un informe gerencial donde se</w:t>
+      </w:r>
+      <w:r>
+        <w:rPr>
+          <w:lang w:val="es-AR"/>
+        </w:rPr>
+        <w:t xml:space="preserve"> detalle</w:t>
+      </w:r>
+      <w:r>
+        <w:rPr>
+          <w:lang w:val="es-AR"/>
+        </w:rPr>
+        <w:t xml:space="preserve"> la disponibilidad de los programas en formato PDF de cada una de las asignaturas, en base a una carrera y año específico.</w:t>
+      </w:r>
+    </w:p>
+    <w:p>
+      <w:pPr>
+        <w:ind w:left="720"/>
+        <w:rPr>
+          <w:lang w:val="es-AR"/>
+        </w:rPr>
+      </w:pPr>
+      <w:r>
+        <w:rPr>
+          <w:lang w:val="es-AR"/>
+        </w:rPr>
+        <w:t>Permitir al Empleado de Secretaría Académica generar un informe gerencial donde se muestre la disponibilidad de los programas en formato PDF de cada una de las asignaturas, en base a un Profesor Responsable y año específico.</w:t>
       </w:r>
     </w:p>
     <w:p>
@@ -1441,7 +1321,7 @@
       </w:pPr>
       <w:bookmarkStart w:id="3" w:name="_Toc228206476"/>
       <w:bookmarkStart w:id="4" w:name="_Toc234686581"/>
-      <w:bookmarkStart w:id="5" w:name="_Toc257615430"/>
+      <w:bookmarkStart w:id="5" w:name="_Toc49003511"/>
       <w:r>
         <w:t>Actores del CU</w:t>
       </w:r>
@@ -1459,11 +1339,16 @@
     </w:p>
     <w:p>
       <w:pPr>
+        <w:pStyle w:val="PSI-Normal"/>
+      </w:pPr>
+    </w:p>
+    <w:p>
+      <w:pPr>
         <w:pStyle w:val="PSI-Ttulo1"/>
       </w:pPr>
       <w:bookmarkStart w:id="6" w:name="_Toc228206477"/>
       <w:bookmarkStart w:id="7" w:name="_Toc234686582"/>
-      <w:bookmarkStart w:id="8" w:name="_Toc257615431"/>
+      <w:bookmarkStart w:id="8" w:name="_Toc49003512"/>
       <w:r>
         <w:t>Precondiciones</w:t>
       </w:r>
@@ -1484,11 +1369,16 @@
     </w:p>
     <w:p>
       <w:pPr>
+        <w:pStyle w:val="PSI-Normal"/>
+      </w:pPr>
+    </w:p>
+    <w:p>
+      <w:pPr>
         <w:pStyle w:val="PSI-Ttulo1"/>
       </w:pPr>
       <w:bookmarkStart w:id="9" w:name="_Toc228206478"/>
       <w:bookmarkStart w:id="10" w:name="_Toc234686583"/>
-      <w:bookmarkStart w:id="11" w:name="_Toc257615432"/>
+      <w:bookmarkStart w:id="11" w:name="_Toc49003513"/>
       <w:r>
         <w:t>Flujo de Eventos Normal</w:t>
       </w:r>
@@ -1499,27 +1389,147 @@
     <w:p>
       <w:pPr>
         <w:pStyle w:val="PSI-Normal"/>
+        <w:spacing w:before="0" w:line="240" w:lineRule="auto"/>
+        <w:rPr>
+          <w:lang w:val="es-ES"/>
+        </w:rPr>
+      </w:pPr>
+    </w:p>
+    <w:p>
+      <w:pPr>
+        <w:pStyle w:val="PSI-Normal"/>
         <w:numPr>
           <w:ilvl w:val="0"/>
-          <w:numId w:val="13"/>
+          <w:numId w:val="16"/>
         </w:numPr>
         <w:spacing w:before="0" w:line="240" w:lineRule="auto"/>
-        <w:rPr>
-          <w:lang w:val="es-ES"/>
-        </w:rPr>
-      </w:pPr>
-      <w:r>
-        <w:rPr>
-          <w:lang w:val="es-ES"/>
-        </w:rPr>
-        <w:t xml:space="preserve">El </w:t>
-      </w:r>
-      <w:r>
-        <w:rPr>
-          <w:lang w:val="es-ES"/>
-        </w:rPr>
-        <w:t>sistema ........................................................</w:t>
-      </w:r>
+      </w:pPr>
+      <w:r>
+        <w:rPr>
+          <w:lang w:val="es-ES"/>
+        </w:rPr>
+        <w:t>Se presenta al Empleado de Secretaría Académica la pantalla "Informe Gerencial de Programas".</w:t>
+      </w:r>
+    </w:p>
+    <w:p>
+      <w:pPr>
+        <w:pStyle w:val="PSI-Normal"/>
+        <w:numPr>
+          <w:ilvl w:val="0"/>
+          <w:numId w:val="16"/>
+        </w:numPr>
+        <w:spacing w:before="0" w:line="240" w:lineRule="auto"/>
+      </w:pPr>
+      <w:r>
+        <w:rPr>
+          <w:lang w:val="es-ES"/>
+        </w:rPr>
+        <w:t xml:space="preserve">El Empleado de Secretaría Académica selecciona el filtro por el cual desea generar el informe gerencial (Por Carrera o Por Profesor Responsable). </w:t>
+      </w:r>
+    </w:p>
+    <w:p>
+      <w:pPr>
+        <w:pStyle w:val="PSI-Normal"/>
+        <w:numPr>
+          <w:ilvl w:val="0"/>
+          <w:numId w:val="16"/>
+        </w:numPr>
+        <w:spacing w:before="0" w:line="240" w:lineRule="auto"/>
+        <w:rPr>
+          <w:lang w:val="es-ES"/>
+        </w:rPr>
+      </w:pPr>
+      <w:r>
+        <w:rPr>
+          <w:lang w:val="es-ES"/>
+        </w:rPr>
+        <w:t>Si el E</w:t>
+      </w:r>
+      <w:r>
+        <w:rPr>
+          <w:lang w:val="es-ES"/>
+        </w:rPr>
+        <w:t xml:space="preserve">mpleado de Secretaría Académica </w:t>
+      </w:r>
+      <w:r>
+        <w:rPr>
+          <w:lang w:val="es-ES"/>
+        </w:rPr>
+        <w:t>selecciona el filtro "Por Carrera" continúa en el flujo alternativo 1</w:t>
+      </w:r>
+      <w:r>
+        <w:rPr>
+          <w:lang w:val="es-ES"/>
+        </w:rPr>
+        <w:t xml:space="preserve"> “</w:t>
+      </w:r>
+      <w:r>
+        <w:rPr>
+          <w:lang w:val="es-ES"/>
+        </w:rPr>
+        <w:t>Informe Gerencial por Carrera</w:t>
+      </w:r>
+      <w:r>
+        <w:rPr>
+          <w:lang w:val="es-ES"/>
+        </w:rPr>
+        <w:t>”.</w:t>
+      </w:r>
+    </w:p>
+    <w:p>
+      <w:pPr>
+        <w:pStyle w:val="PSI-Normal"/>
+        <w:numPr>
+          <w:ilvl w:val="0"/>
+          <w:numId w:val="16"/>
+        </w:numPr>
+        <w:spacing w:before="0" w:line="240" w:lineRule="auto"/>
+        <w:rPr>
+          <w:lang w:val="es-ES"/>
+        </w:rPr>
+      </w:pPr>
+      <w:r>
+        <w:rPr>
+          <w:lang w:val="es-ES"/>
+        </w:rPr>
+        <w:t>Si el E</w:t>
+      </w:r>
+      <w:r>
+        <w:rPr>
+          <w:lang w:val="es-ES"/>
+        </w:rPr>
+        <w:t xml:space="preserve">mpleado de Secretaría Académica </w:t>
+      </w:r>
+      <w:r>
+        <w:rPr>
+          <w:lang w:val="es-ES"/>
+        </w:rPr>
+        <w:t>selecciona el filtro "Por Profesor Responsable" continúa en el flujo alternativo 2</w:t>
+      </w:r>
+      <w:r>
+        <w:rPr>
+          <w:lang w:val="es-ES"/>
+        </w:rPr>
+        <w:t xml:space="preserve"> “</w:t>
+      </w:r>
+      <w:r>
+        <w:rPr>
+          <w:lang w:val="es-ES"/>
+        </w:rPr>
+        <w:t>Informe Gerencial por Profesor Responsable</w:t>
+      </w:r>
+      <w:r>
+        <w:rPr>
+          <w:lang w:val="es-ES"/>
+        </w:rPr>
+        <w:t>”.</w:t>
+      </w:r>
+    </w:p>
+    <w:p>
+      <w:pPr>
+        <w:pStyle w:val="PSI-Normal"/>
+        <w:spacing w:before="0" w:line="240" w:lineRule="auto"/>
+      </w:pPr>
     </w:p>
     <w:p>
       <w:pPr>
@@ -1539,7 +1549,7 @@
       </w:pPr>
       <w:bookmarkStart w:id="13" w:name="_Toc228206479"/>
       <w:bookmarkStart w:id="14" w:name="_Toc234686584"/>
-      <w:bookmarkStart w:id="15" w:name="_Toc257615433"/>
+      <w:bookmarkStart w:id="15" w:name="_Toc49003514"/>
       <w:proofErr w:type="spellStart"/>
       <w:r>
         <w:t>Poscondiciones</w:t>
@@ -1554,16 +1564,86 @@
     </w:p>
     <w:p>
       <w:pPr>
-        <w:pStyle w:val="PSI-Comentario"/>
-      </w:pPr>
-      <w:r>
-        <w:t>[Efectos que de forma inmediata tiene la realización del Caso de Uso sobre el estado del sistema]</w:t>
-      </w:r>
-    </w:p>
-    <w:p>
-      <w:pPr>
-        <w:pStyle w:val="PSI-Comentario"/>
-      </w:pPr>
+        <w:pStyle w:val="PSI-Normal"/>
+        <w:rPr>
+          <w:u w:val="single"/>
+        </w:rPr>
+      </w:pPr>
+      <w:r>
+        <w:rPr>
+          <w:u w:val="single"/>
+        </w:rPr>
+        <w:t xml:space="preserve">1. </w:t>
+      </w:r>
+      <w:r>
+        <w:rPr>
+          <w:u w:val="single"/>
+          <w:lang w:val="es-ES"/>
+        </w:rPr>
+        <w:t>Informe Gerencial por Carrera</w:t>
+      </w:r>
+      <w:r>
+        <w:rPr>
+          <w:u w:val="single"/>
+        </w:rPr>
+        <w:t xml:space="preserve">: </w:t>
+      </w:r>
+    </w:p>
+    <w:p>
+      <w:pPr>
+        <w:pStyle w:val="PSI-Normal"/>
+      </w:pPr>
+      <w:r>
+        <w:t>El sistema genera el informe gerencial exitosamente y queda a la espera de una acción.</w:t>
+      </w:r>
+    </w:p>
+    <w:p>
+      <w:pPr>
+        <w:pStyle w:val="PSI-Normal"/>
+        <w:rPr>
+          <w:u w:val="single"/>
+        </w:rPr>
+      </w:pPr>
+      <w:r>
+        <w:rPr>
+          <w:u w:val="single"/>
+        </w:rPr>
+        <w:t>2</w:t>
+      </w:r>
+      <w:r>
+        <w:rPr>
+          <w:u w:val="single"/>
+        </w:rPr>
+        <w:t xml:space="preserve">. </w:t>
+      </w:r>
+      <w:r>
+        <w:rPr>
+          <w:u w:val="single"/>
+          <w:lang w:val="es-ES"/>
+        </w:rPr>
+        <w:t xml:space="preserve">Informe Gerencial por </w:t>
+      </w:r>
+      <w:r>
+        <w:rPr>
+          <w:u w:val="single"/>
+          <w:lang w:val="es-ES"/>
+        </w:rPr>
+        <w:t>Profesor Responsable</w:t>
+      </w:r>
+      <w:r>
+        <w:rPr>
+          <w:u w:val="single"/>
+        </w:rPr>
+        <w:t xml:space="preserve">: </w:t>
+      </w:r>
+    </w:p>
+    <w:p>
+      <w:pPr>
+        <w:pStyle w:val="PSI-Normal"/>
+      </w:pPr>
+      <w:r>
+        <w:t>El sistema genera el informe gerencial exitosamente y queda a la espera de una acción.</w:t>
+      </w:r>
     </w:p>
     <w:p>
       <w:pPr>
@@ -1571,8 +1651,9 @@
       </w:pPr>
       <w:bookmarkStart w:id="16" w:name="_Toc228206480"/>
       <w:bookmarkStart w:id="17" w:name="_Toc234686585"/>
-      <w:bookmarkStart w:id="18" w:name="_Toc257615434"/>
-      <w:r>
+      <w:bookmarkStart w:id="18" w:name="_Toc49003515"/>
+      <w:r>
+        <w:lastRenderedPageBreak/>
         <w:t>Flujo de Eventos Alternativo</w:t>
       </w:r>
       <w:bookmarkEnd w:id="16"/>
@@ -1593,81 +1674,404 @@
         <w:rPr>
           <w:u w:val="single"/>
         </w:rPr>
-        <w:t>Flujo alternativo</w:t>
-      </w:r>
-      <w:r>
+        <w:t xml:space="preserve">Flujo Alternativo 1: </w:t>
+      </w:r>
+    </w:p>
+    <w:p>
+      <w:pPr>
+        <w:pStyle w:val="PSI-Normal"/>
+        <w:rPr>
+          <w:lang w:val="es-ES"/>
+        </w:rPr>
+      </w:pPr>
+      <w:r>
+        <w:rPr>
+          <w:lang w:val="es-ES"/>
+        </w:rPr>
+        <w:t>3</w:t>
+      </w:r>
+      <w:r>
+        <w:rPr>
+          <w:lang w:val="es-ES"/>
+        </w:rPr>
+        <w:t xml:space="preserve">.1 </w:t>
+      </w:r>
+      <w:r>
+        <w:rPr>
+          <w:lang w:val="es-ES"/>
+        </w:rPr>
+        <w:t>“</w:t>
+      </w:r>
+      <w:r>
+        <w:rPr>
+          <w:lang w:val="es-ES"/>
+        </w:rPr>
+        <w:t>Informe Gerencial por Carrera</w:t>
+      </w:r>
+      <w:r>
+        <w:rPr>
+          <w:lang w:val="es-ES"/>
+        </w:rPr>
+        <w:t>”</w:t>
+      </w:r>
+    </w:p>
+    <w:p>
+      <w:pPr>
+        <w:pStyle w:val="PSI-Normal"/>
+        <w:ind w:left="360" w:firstLine="0"/>
+        <w:rPr>
+          <w:lang w:val="es-ES"/>
+        </w:rPr>
+      </w:pPr>
+      <w:r>
+        <w:rPr>
+          <w:lang w:val="es-ES"/>
+        </w:rPr>
+        <w:t>3.1.1</w:t>
+      </w:r>
+      <w:r>
+        <w:rPr>
+          <w:lang w:val="es-ES"/>
+        </w:rPr>
+        <w:t xml:space="preserve"> El</w:t>
+      </w:r>
+      <w:r>
+        <w:rPr>
+          <w:lang w:val="es-ES"/>
+        </w:rPr>
+        <w:t xml:space="preserve"> E</w:t>
+      </w:r>
+      <w:r>
+        <w:rPr>
+          <w:lang w:val="es-ES"/>
+        </w:rPr>
+        <w:t>mpleado de Secretaría</w:t>
+      </w:r>
+      <w:r>
+        <w:rPr>
+          <w:lang w:val="es-ES"/>
+        </w:rPr>
+        <w:t xml:space="preserve"> Académica </w:t>
+      </w:r>
+      <w:r>
+        <w:rPr>
+          <w:lang w:val="es-ES"/>
+        </w:rPr>
+        <w:t>selecciona una carrera</w:t>
+      </w:r>
+      <w:r>
+        <w:rPr>
+          <w:lang w:val="es-ES"/>
+        </w:rPr>
+        <w:t>.</w:t>
+      </w:r>
+    </w:p>
+    <w:p>
+      <w:pPr>
+        <w:pStyle w:val="PSI-Normal"/>
+        <w:ind w:left="360" w:firstLine="0"/>
+        <w:rPr>
+          <w:lang w:val="es-ES"/>
+        </w:rPr>
+      </w:pPr>
+      <w:r>
+        <w:rPr>
+          <w:lang w:val="es-ES"/>
+        </w:rPr>
+        <w:t>3.1.2 El Empleado de Secretaría Académica selecciona un año.</w:t>
+      </w:r>
+    </w:p>
+    <w:p>
+      <w:pPr>
+        <w:pStyle w:val="PSI-Normal"/>
+        <w:ind w:left="360" w:firstLine="0"/>
+        <w:rPr>
+          <w:lang w:val="es-ES"/>
+        </w:rPr>
+      </w:pPr>
+      <w:r>
+        <w:rPr>
+          <w:lang w:val="es-ES"/>
+        </w:rPr>
+        <w:t>3.1.3 El sistema muestra una tabla informando la disponibilidad del programa PDF por cada una de las asignaturas de la carrera y año seleccionados, junto a dos botones para generar el informe en</w:t>
+      </w:r>
+      <w:r>
+        <w:rPr>
+          <w:lang w:val="es-ES"/>
+        </w:rPr>
+        <w:t xml:space="preserve"> hoja de cálculo (.</w:t>
+      </w:r>
+      <w:proofErr w:type="spellStart"/>
+      <w:r>
+        <w:rPr>
+          <w:lang w:val="es-ES"/>
+        </w:rPr>
+        <w:t>xls</w:t>
+      </w:r>
+      <w:r>
+        <w:rPr>
+          <w:lang w:val="es-ES"/>
+        </w:rPr>
+        <w:t>x</w:t>
+      </w:r>
+      <w:proofErr w:type="spellEnd"/>
+      <w:r>
+        <w:rPr>
+          <w:lang w:val="es-ES"/>
+        </w:rPr>
+        <w:t>)</w:t>
+      </w:r>
+      <w:r>
+        <w:rPr>
+          <w:lang w:val="es-ES"/>
+        </w:rPr>
+        <w:t xml:space="preserve"> y .</w:t>
+      </w:r>
+      <w:proofErr w:type="spellStart"/>
+      <w:r>
+        <w:rPr>
+          <w:lang w:val="es-ES"/>
+        </w:rPr>
+        <w:t>pdf</w:t>
+      </w:r>
+      <w:proofErr w:type="spellEnd"/>
+    </w:p>
+    <w:p>
+      <w:pPr>
+        <w:pStyle w:val="PSI-Normal"/>
+        <w:ind w:left="360" w:firstLine="0"/>
+        <w:rPr>
+          <w:lang w:val="es-ES"/>
+        </w:rPr>
+      </w:pPr>
+      <w:r>
+        <w:rPr>
+          <w:lang w:val="es-ES"/>
+        </w:rPr>
+        <w:t>3.1.4 El Empleado de Secretaría Académica presiona el botón "Excel" o "PDF".</w:t>
+      </w:r>
+    </w:p>
+    <w:p>
+      <w:pPr>
+        <w:pStyle w:val="PSI-Normal"/>
+        <w:ind w:left="360" w:firstLine="0"/>
+        <w:rPr>
+          <w:lang w:val="es-ES"/>
+        </w:rPr>
+      </w:pPr>
+      <w:r>
+        <w:rPr>
+          <w:lang w:val="es-ES"/>
+        </w:rPr>
+        <w:t>3.1.5 El sistema genera el informe gerencial por carrera en el formato seleccionado.</w:t>
+      </w:r>
+    </w:p>
+    <w:p>
+      <w:pPr>
+        <w:pStyle w:val="PSI-Ttulo1"/>
+        <w:rPr>
+          <w:lang w:val="es-ES"/>
+        </w:rPr>
+      </w:pPr>
+    </w:p>
+    <w:p>
+      <w:pPr>
+        <w:pStyle w:val="PSI-Ttulo1"/>
+      </w:pPr>
+    </w:p>
+    <w:p>
+      <w:pPr>
+        <w:pStyle w:val="PSI-Normal"/>
         <w:rPr>
           <w:u w:val="single"/>
         </w:rPr>
-        <w:t xml:space="preserve"> 1: </w:t>
+      </w:pPr>
+      <w:r>
+        <w:rPr>
+          <w:u w:val="single"/>
+        </w:rPr>
+        <w:t>Flujo Alternativo 2</w:t>
+      </w:r>
+      <w:r>
+        <w:rPr>
+          <w:u w:val="single"/>
+        </w:rPr>
+        <w:t xml:space="preserve">: </w:t>
       </w:r>
     </w:p>
     <w:p>
       <w:pPr>
         <w:pStyle w:val="PSI-Normal"/>
-        <w:numPr>
-          <w:ilvl w:val="0"/>
-          <w:numId w:val="14"/>
-        </w:numPr>
-        <w:spacing w:before="0" w:line="240" w:lineRule="auto"/>
-        <w:rPr>
-          <w:lang w:val="es-ES"/>
-        </w:rPr>
-      </w:pPr>
-      <w:r>
-        <w:rPr>
-          <w:lang w:val="es-ES"/>
-        </w:rPr>
-        <w:t xml:space="preserve">El </w:t>
-      </w:r>
-      <w:r>
-        <w:rPr>
-          <w:lang w:val="es-ES"/>
-        </w:rPr>
-        <w:t>empleado de SA selecciona una carrera.</w:t>
+        <w:rPr>
+          <w:lang w:val="es-ES"/>
+        </w:rPr>
+      </w:pPr>
+      <w:r>
+        <w:rPr>
+          <w:lang w:val="es-ES"/>
+        </w:rPr>
+        <w:t>4</w:t>
+      </w:r>
+      <w:r>
+        <w:rPr>
+          <w:lang w:val="es-ES"/>
+        </w:rPr>
+        <w:t xml:space="preserve">.1 </w:t>
+      </w:r>
+      <w:r>
+        <w:rPr>
+          <w:lang w:val="es-ES"/>
+        </w:rPr>
+        <w:t>“</w:t>
+      </w:r>
+      <w:r>
+        <w:rPr>
+          <w:lang w:val="es-ES"/>
+        </w:rPr>
+        <w:t>Informe Gerencial por Profesor Responsable</w:t>
+      </w:r>
+      <w:r>
+        <w:rPr>
+          <w:lang w:val="es-ES"/>
+        </w:rPr>
+        <w:t>”</w:t>
       </w:r>
     </w:p>
     <w:p>
       <w:pPr>
         <w:pStyle w:val="PSI-Normal"/>
-        <w:numPr>
-          <w:ilvl w:val="0"/>
-          <w:numId w:val="14"/>
-        </w:numPr>
-        <w:spacing w:before="0" w:line="240" w:lineRule="auto"/>
-        <w:rPr>
-          <w:lang w:val="es-ES"/>
-        </w:rPr>
-      </w:pPr>
-      <w:r>
-        <w:rPr>
-          <w:lang w:val="es-ES"/>
-        </w:rPr>
-        <w:t>El empleado de SA ingresa un año y presiona el botón "Obtener Asignaturas".</w:t>
+        <w:ind w:left="360" w:firstLine="0"/>
+        <w:rPr>
+          <w:lang w:val="es-ES"/>
+        </w:rPr>
+      </w:pPr>
+      <w:r>
+        <w:rPr>
+          <w:lang w:val="es-ES"/>
+        </w:rPr>
+        <w:t>4.1.1 El E</w:t>
+      </w:r>
+      <w:r>
+        <w:rPr>
+          <w:lang w:val="es-ES"/>
+        </w:rPr>
+        <w:t>mpleado de Secretaría</w:t>
+      </w:r>
+      <w:r>
+        <w:rPr>
+          <w:lang w:val="es-ES"/>
+        </w:rPr>
+        <w:t xml:space="preserve"> Académica selecciona un</w:t>
+      </w:r>
+      <w:r>
+        <w:rPr>
+          <w:lang w:val="es-ES"/>
+        </w:rPr>
+        <w:t xml:space="preserve"> </w:t>
+      </w:r>
+      <w:r>
+        <w:rPr>
+          <w:lang w:val="es-ES"/>
+        </w:rPr>
+        <w:t>profesor responsable.</w:t>
       </w:r>
     </w:p>
     <w:p>
       <w:pPr>
         <w:pStyle w:val="PSI-Normal"/>
-        <w:numPr>
-          <w:ilvl w:val="0"/>
-          <w:numId w:val="14"/>
-        </w:numPr>
-        <w:spacing w:before="0" w:line="240" w:lineRule="auto"/>
-        <w:rPr>
-          <w:lang w:val="es-ES"/>
-        </w:rPr>
-      </w:pPr>
-      <w:r>
-        <w:rPr>
-          <w:lang w:val="es-ES"/>
-        </w:rPr>
-        <w:t>El sistema muestra un listado con información relevante (código de asignatura, asignatura, año, cuatrimestre, docente responsable) de todas las asignaturas de acuerdo a la carrera seleccionada y al año especificado.</w:t>
+        <w:ind w:left="360" w:firstLine="0"/>
+        <w:rPr>
+          <w:lang w:val="es-ES"/>
+        </w:rPr>
+      </w:pPr>
+      <w:r>
+        <w:rPr>
+          <w:lang w:val="es-ES"/>
+        </w:rPr>
+        <w:t>4.1.2 El Empleado de Secretaría Académica selecciona un año.</w:t>
+      </w:r>
+    </w:p>
+    <w:p>
+      <w:pPr>
+        <w:pStyle w:val="PSI-Normal"/>
+        <w:ind w:left="360" w:firstLine="0"/>
+        <w:rPr>
+          <w:lang w:val="es-ES"/>
+        </w:rPr>
+      </w:pPr>
+      <w:r>
+        <w:rPr>
+          <w:lang w:val="es-ES"/>
+        </w:rPr>
+        <w:t>4.1.3 El sistema muestra una tabla informando la disponibilidad del programa PDF por cada una de las asignaturas del profesor y año seleccionados, junto a dos botones para generar el informe en hoja de cálculo (.</w:t>
+      </w:r>
+      <w:proofErr w:type="spellStart"/>
+      <w:r>
+        <w:rPr>
+          <w:lang w:val="es-ES"/>
+        </w:rPr>
+        <w:t>xlsx</w:t>
+      </w:r>
+      <w:proofErr w:type="spellEnd"/>
+      <w:r>
+        <w:rPr>
+          <w:lang w:val="es-ES"/>
+        </w:rPr>
+        <w:t>) y .</w:t>
+      </w:r>
+      <w:proofErr w:type="spellStart"/>
+      <w:r>
+        <w:rPr>
+          <w:lang w:val="es-ES"/>
+        </w:rPr>
+        <w:t>pdf</w:t>
+      </w:r>
+      <w:proofErr w:type="spellEnd"/>
+    </w:p>
+    <w:p>
+      <w:pPr>
+        <w:pStyle w:val="PSI-Normal"/>
+        <w:ind w:left="360" w:firstLine="0"/>
+        <w:rPr>
+          <w:lang w:val="es-ES"/>
+        </w:rPr>
+      </w:pPr>
+      <w:r>
+        <w:rPr>
+          <w:lang w:val="es-ES"/>
+        </w:rPr>
+        <w:t>4.1.4 El Empleado de Secretaría Académica presiona el botón "Excel" o "PDF".</w:t>
+      </w:r>
+    </w:p>
+    <w:p>
+      <w:pPr>
+        <w:pStyle w:val="PSI-Normal"/>
+        <w:ind w:left="360" w:firstLine="0"/>
+        <w:rPr>
+          <w:lang w:val="es-ES"/>
+        </w:rPr>
+      </w:pPr>
+      <w:r>
+        <w:rPr>
+          <w:lang w:val="es-ES"/>
+        </w:rPr>
+        <w:t>4.1.5 El sistema genera el informe gerencial por profesor responsable en el formato seleccionado.</w:t>
       </w:r>
     </w:p>
     <w:p>
       <w:pPr>
         <w:pStyle w:val="PSI-Ttulo1"/>
+        <w:rPr>
+          <w:lang w:val="es-ES"/>
+        </w:rPr>
+      </w:pPr>
+    </w:p>
+    <w:p>
+      <w:pPr>
+        <w:pStyle w:val="PSI-Ttulo1"/>
+        <w:rPr>
+          <w:lang w:val="es-ES"/>
+        </w:rPr>
       </w:pPr>
     </w:p>
     <w:p>
@@ -1689,7 +2093,10 @@
         <w:pStyle w:val="PSI-Normal"/>
       </w:pPr>
       <w:r>
-        <w:t>El empleado de Secretaría Académica cancele la operación.</w:t>
+        <w:t>El E</w:t>
+      </w:r>
+      <w:r>
+        <w:t>mpleado de Secretaría Académica cancele la operación.</w:t>
       </w:r>
     </w:p>
     <w:p>
@@ -1697,7 +2104,6 @@
         <w:pStyle w:val="PSI-Comentario"/>
       </w:pPr>
       <w:r>
-        <w:lastRenderedPageBreak/>
         <w:br/>
       </w:r>
     </w:p>
@@ -1707,8 +2113,9 @@
       </w:pPr>
       <w:bookmarkStart w:id="19" w:name="_Toc228206481"/>
       <w:bookmarkStart w:id="20" w:name="_Toc234686586"/>
-      <w:bookmarkStart w:id="21" w:name="_Toc257615435"/>
-      <w:r>
+      <w:bookmarkStart w:id="21" w:name="_Toc49003516"/>
+      <w:r>
+        <w:lastRenderedPageBreak/>
         <w:t>Diagramas Asociados</w:t>
       </w:r>
       <w:bookmarkEnd w:id="19"/>
@@ -1719,7 +2126,7 @@
       <w:pPr>
         <w:pStyle w:val="PSI-Ttulo2"/>
       </w:pPr>
-      <w:bookmarkStart w:id="22" w:name="_Toc257615436"/>
+      <w:bookmarkStart w:id="22" w:name="_Toc49003517"/>
       <w:r>
         <w:t>Diagrama de Casos de Uso</w:t>
       </w:r>
@@ -1798,7 +2205,7 @@
       <w:pPr>
         <w:pStyle w:val="PSI-Ttulo2"/>
       </w:pPr>
-      <w:bookmarkStart w:id="23" w:name="_Toc257615437"/>
+      <w:bookmarkStart w:id="23" w:name="_Toc49003518"/>
       <w:r>
         <w:t>Diagrama de Secuencia</w:t>
       </w:r>
@@ -2049,7 +2456,7 @@
             <w:rFonts w:asciiTheme="majorHAnsi" w:hAnsiTheme="majorHAnsi" w:cstheme="majorHAnsi"/>
             <w:noProof/>
           </w:rPr>
-          <w:t>5</w:t>
+          <w:t>3</w:t>
         </w:r>
         <w:r>
           <w:rPr>
@@ -2086,7 +2493,7 @@
             <w:rFonts w:asciiTheme="majorHAnsi" w:hAnsiTheme="majorHAnsi" w:cstheme="majorHAnsi"/>
             <w:noProof/>
           </w:rPr>
-          <w:t>5</w:t>
+          <w:t>6</w:t>
         </w:r>
         <w:r>
           <w:rPr>
@@ -3678,6 +4085,178 @@
     </w:lvl>
   </w:abstractNum>
   <w:abstractNum w:abstractNumId="11">
+    <w:nsid w:val="5FE774A1"/>
+    <w:multiLevelType w:val="hybridMultilevel"/>
+    <w:tmpl w:val="25C2CA7C"/>
+    <w:lvl w:ilvl="0" w:tplc="2C0A000F">
+      <w:start w:val="1"/>
+      <w:numFmt w:val="decimal"/>
+      <w:lvlText w:val="%1."/>
+      <w:lvlJc w:val="left"/>
+      <w:pPr>
+        <w:ind w:left="720" w:hanging="360"/>
+      </w:pPr>
+    </w:lvl>
+    <w:lvl w:ilvl="1" w:tplc="2C0A0019" w:tentative="1">
+      <w:start w:val="1"/>
+      <w:numFmt w:val="lowerLetter"/>
+      <w:lvlText w:val="%2."/>
+      <w:lvlJc w:val="left"/>
+      <w:pPr>
+        <w:ind w:left="1440" w:hanging="360"/>
+      </w:pPr>
+    </w:lvl>
+    <w:lvl w:ilvl="2" w:tplc="2C0A001B" w:tentative="1">
+      <w:start w:val="1"/>
+      <w:numFmt w:val="lowerRoman"/>
+      <w:lvlText w:val="%3."/>
+      <w:lvlJc w:val="right"/>
+      <w:pPr>
+        <w:ind w:left="2160" w:hanging="180"/>
+      </w:pPr>
+    </w:lvl>
+    <w:lvl w:ilvl="3" w:tplc="2C0A000F" w:tentative="1">
+      <w:start w:val="1"/>
+      <w:numFmt w:val="decimal"/>
+      <w:lvlText w:val="%4."/>
+      <w:lvlJc w:val="left"/>
+      <w:pPr>
+        <w:ind w:left="2880" w:hanging="360"/>
+      </w:pPr>
+    </w:lvl>
+    <w:lvl w:ilvl="4" w:tplc="2C0A0019" w:tentative="1">
+      <w:start w:val="1"/>
+      <w:numFmt w:val="lowerLetter"/>
+      <w:lvlText w:val="%5."/>
+      <w:lvlJc w:val="left"/>
+      <w:pPr>
+        <w:ind w:left="3600" w:hanging="360"/>
+      </w:pPr>
+    </w:lvl>
+    <w:lvl w:ilvl="5" w:tplc="2C0A001B" w:tentative="1">
+      <w:start w:val="1"/>
+      <w:numFmt w:val="lowerRoman"/>
+      <w:lvlText w:val="%6."/>
+      <w:lvlJc w:val="right"/>
+      <w:pPr>
+        <w:ind w:left="4320" w:hanging="180"/>
+      </w:pPr>
+    </w:lvl>
+    <w:lvl w:ilvl="6" w:tplc="2C0A000F" w:tentative="1">
+      <w:start w:val="1"/>
+      <w:numFmt w:val="decimal"/>
+      <w:lvlText w:val="%7."/>
+      <w:lvlJc w:val="left"/>
+      <w:pPr>
+        <w:ind w:left="5040" w:hanging="360"/>
+      </w:pPr>
+    </w:lvl>
+    <w:lvl w:ilvl="7" w:tplc="2C0A0019" w:tentative="1">
+      <w:start w:val="1"/>
+      <w:numFmt w:val="lowerLetter"/>
+      <w:lvlText w:val="%8."/>
+      <w:lvlJc w:val="left"/>
+      <w:pPr>
+        <w:ind w:left="5760" w:hanging="360"/>
+      </w:pPr>
+    </w:lvl>
+    <w:lvl w:ilvl="8" w:tplc="2C0A001B" w:tentative="1">
+      <w:start w:val="1"/>
+      <w:numFmt w:val="lowerRoman"/>
+      <w:lvlText w:val="%9."/>
+      <w:lvlJc w:val="right"/>
+      <w:pPr>
+        <w:ind w:left="6480" w:hanging="180"/>
+      </w:pPr>
+    </w:lvl>
+  </w:abstractNum>
+  <w:abstractNum w:abstractNumId="12">
+    <w:nsid w:val="66C31ACA"/>
+    <w:multiLevelType w:val="hybridMultilevel"/>
+    <w:tmpl w:val="3C920FC4"/>
+    <w:lvl w:ilvl="0" w:tplc="2C0A000F">
+      <w:start w:val="1"/>
+      <w:numFmt w:val="decimal"/>
+      <w:lvlText w:val="%1."/>
+      <w:lvlJc w:val="left"/>
+      <w:pPr>
+        <w:ind w:left="720" w:hanging="360"/>
+      </w:pPr>
+    </w:lvl>
+    <w:lvl w:ilvl="1" w:tplc="2C0A0019">
+      <w:start w:val="1"/>
+      <w:numFmt w:val="lowerLetter"/>
+      <w:lvlText w:val="%2."/>
+      <w:lvlJc w:val="left"/>
+      <w:pPr>
+        <w:ind w:left="1440" w:hanging="360"/>
+      </w:pPr>
+    </w:lvl>
+    <w:lvl w:ilvl="2" w:tplc="2C0A001B">
+      <w:start w:val="1"/>
+      <w:numFmt w:val="lowerRoman"/>
+      <w:lvlText w:val="%3."/>
+      <w:lvlJc w:val="right"/>
+      <w:pPr>
+        <w:ind w:left="2160" w:hanging="180"/>
+      </w:pPr>
+    </w:lvl>
+    <w:lvl w:ilvl="3" w:tplc="2C0A000F">
+      <w:start w:val="1"/>
+      <w:numFmt w:val="decimal"/>
+      <w:lvlText w:val="%4."/>
+      <w:lvlJc w:val="left"/>
+      <w:pPr>
+        <w:ind w:left="2880" w:hanging="360"/>
+      </w:pPr>
+    </w:lvl>
+    <w:lvl w:ilvl="4" w:tplc="2C0A0019">
+      <w:start w:val="1"/>
+      <w:numFmt w:val="lowerLetter"/>
+      <w:lvlText w:val="%5."/>
+      <w:lvlJc w:val="left"/>
+      <w:pPr>
+        <w:ind w:left="3600" w:hanging="360"/>
+      </w:pPr>
+    </w:lvl>
+    <w:lvl w:ilvl="5" w:tplc="2C0A001B">
+      <w:start w:val="1"/>
+      <w:numFmt w:val="lowerRoman"/>
+      <w:lvlText w:val="%6."/>
+      <w:lvlJc w:val="right"/>
+      <w:pPr>
+        <w:ind w:left="4320" w:hanging="180"/>
+      </w:pPr>
+    </w:lvl>
+    <w:lvl w:ilvl="6" w:tplc="2C0A000F">
+      <w:start w:val="1"/>
+      <w:numFmt w:val="decimal"/>
+      <w:lvlText w:val="%7."/>
+      <w:lvlJc w:val="left"/>
+      <w:pPr>
+        <w:ind w:left="5040" w:hanging="360"/>
+      </w:pPr>
+    </w:lvl>
+    <w:lvl w:ilvl="7" w:tplc="2C0A0019">
+      <w:start w:val="1"/>
+      <w:numFmt w:val="lowerLetter"/>
+      <w:lvlText w:val="%8."/>
+      <w:lvlJc w:val="left"/>
+      <w:pPr>
+        <w:ind w:left="5760" w:hanging="360"/>
+      </w:pPr>
+    </w:lvl>
+    <w:lvl w:ilvl="8" w:tplc="2C0A001B">
+      <w:start w:val="1"/>
+      <w:numFmt w:val="lowerRoman"/>
+      <w:lvlText w:val="%9."/>
+      <w:lvlJc w:val="right"/>
+      <w:pPr>
+        <w:ind w:left="6480" w:hanging="180"/>
+      </w:pPr>
+    </w:lvl>
+  </w:abstractNum>
+  <w:abstractNum w:abstractNumId="13">
     <w:nsid w:val="708E589C"/>
     <w:multiLevelType w:val="multilevel"/>
     <w:tmpl w:val="381042DE"/>
@@ -3817,7 +4396,7 @@
       </w:rPr>
     </w:lvl>
   </w:abstractNum>
-  <w:abstractNum w:abstractNumId="12">
+  <w:abstractNum w:abstractNumId="14">
     <w:nsid w:val="7DD64906"/>
     <w:multiLevelType w:val="hybridMultilevel"/>
     <w:tmpl w:val="795E7434"/>
@@ -3956,10 +4535,10 @@
     <w:abstractNumId w:val="0"/>
   </w:num>
   <w:num w:numId="9">
-    <w:abstractNumId w:val="11"/>
+    <w:abstractNumId w:val="13"/>
   </w:num>
   <w:num w:numId="10">
-    <w:abstractNumId w:val="12"/>
+    <w:abstractNumId w:val="14"/>
   </w:num>
   <w:num w:numId="11">
     <w:abstractNumId w:val="5"/>
@@ -3975,6 +4554,12 @@
   </w:num>
   <w:num w:numId="15">
     <w:abstractNumId w:val="8"/>
+  </w:num>
+  <w:num w:numId="16">
+    <w:abstractNumId w:val="11"/>
+  </w:num>
+  <w:num w:numId="17">
+    <w:abstractNumId w:val="12"/>
   </w:num>
 </w:numbering>
 </file>
@@ -5178,7 +5763,7 @@
 </file>
 
 <file path=customXml/itemProps2.xml><?xml version="1.0" encoding="utf-8"?>
-<ds:datastoreItem xmlns:ds="http://schemas.openxmlformats.org/officeDocument/2006/customXml" ds:itemID="{703FE2D6-3022-4C63-9464-F99A7EA6E398}">
+<ds:datastoreItem xmlns:ds="http://schemas.openxmlformats.org/officeDocument/2006/customXml" ds:itemID="{FFC399EC-28E1-4C89-B0C4-5C5635101996}">
   <ds:schemaRefs>
     <ds:schemaRef ds:uri="http://schemas.openxmlformats.org/officeDocument/2006/bibliography"/>
   </ds:schemaRefs>

</xml_diff>

<commit_message>
-Elaboración del Diagrama de Secuencia del CU Generar Informe Gerencial. -Finalización de la Especificación del CU Generar Informe Gerencial. -Actualización del Documento Seguimiento de Documentación. -Corrección de Permisos del botón Ir a Panel principal SA.
</commit_message>
<xml_diff>
--- a/Elaboración/Especificaciones CU/Especificacion Caso de Uso Generar Informe Gerencial.docx
+++ b/Elaboración/Especificaciones CU/Especificacion Caso de Uso Generar Informe Gerencial.docx
@@ -584,7 +584,7 @@
           <w:r>
             <w:fldChar w:fldCharType="separate"/>
           </w:r>
-          <w:hyperlink w:anchor="_Toc49003510" w:history="1">
+          <w:hyperlink w:anchor="_Toc49087352" w:history="1">
             <w:r>
               <w:rPr>
                 <w:rStyle w:val="Hipervnculo"/>
@@ -611,7 +611,7 @@
                 <w:noProof/>
                 <w:webHidden/>
               </w:rPr>
-              <w:instrText xml:space="preserve"> PAGEREF _Toc49003510 \h </w:instrText>
+              <w:instrText xml:space="preserve"> PAGEREF _Toc49087352 \h </w:instrText>
             </w:r>
             <w:r>
               <w:rPr>
@@ -655,7 +655,7 @@
               <w:lang w:val="es-AR" w:eastAsia="es-AR"/>
             </w:rPr>
           </w:pPr>
-          <w:hyperlink w:anchor="_Toc49003511" w:history="1">
+          <w:hyperlink w:anchor="_Toc49087353" w:history="1">
             <w:r>
               <w:rPr>
                 <w:rStyle w:val="Hipervnculo"/>
@@ -682,7 +682,7 @@
                 <w:noProof/>
                 <w:webHidden/>
               </w:rPr>
-              <w:instrText xml:space="preserve"> PAGEREF _Toc49003511 \h </w:instrText>
+              <w:instrText xml:space="preserve"> PAGEREF _Toc49087353 \h </w:instrText>
             </w:r>
             <w:r>
               <w:rPr>
@@ -726,7 +726,7 @@
               <w:lang w:val="es-AR" w:eastAsia="es-AR"/>
             </w:rPr>
           </w:pPr>
-          <w:hyperlink w:anchor="_Toc49003512" w:history="1">
+          <w:hyperlink w:anchor="_Toc49087354" w:history="1">
             <w:r>
               <w:rPr>
                 <w:rStyle w:val="Hipervnculo"/>
@@ -753,7 +753,7 @@
                 <w:noProof/>
                 <w:webHidden/>
               </w:rPr>
-              <w:instrText xml:space="preserve"> PAGEREF _Toc49003512 \h </w:instrText>
+              <w:instrText xml:space="preserve"> PAGEREF _Toc49087354 \h </w:instrText>
             </w:r>
             <w:r>
               <w:rPr>
@@ -797,7 +797,7 @@
               <w:lang w:val="es-AR" w:eastAsia="es-AR"/>
             </w:rPr>
           </w:pPr>
-          <w:hyperlink w:anchor="_Toc49003513" w:history="1">
+          <w:hyperlink w:anchor="_Toc49087355" w:history="1">
             <w:r>
               <w:rPr>
                 <w:rStyle w:val="Hipervnculo"/>
@@ -824,7 +824,7 @@
                 <w:noProof/>
                 <w:webHidden/>
               </w:rPr>
-              <w:instrText xml:space="preserve"> PAGEREF _Toc49003513 \h </w:instrText>
+              <w:instrText xml:space="preserve"> PAGEREF _Toc49087355 \h </w:instrText>
             </w:r>
             <w:r>
               <w:rPr>
@@ -868,7 +868,7 @@
               <w:lang w:val="es-AR" w:eastAsia="es-AR"/>
             </w:rPr>
           </w:pPr>
-          <w:hyperlink w:anchor="_Toc49003514" w:history="1">
+          <w:hyperlink w:anchor="_Toc49087356" w:history="1">
             <w:r>
               <w:rPr>
                 <w:rStyle w:val="Hipervnculo"/>
@@ -895,7 +895,7 @@
                 <w:noProof/>
                 <w:webHidden/>
               </w:rPr>
-              <w:instrText xml:space="preserve"> PAGEREF _Toc49003514 \h </w:instrText>
+              <w:instrText xml:space="preserve"> PAGEREF _Toc49087356 \h </w:instrText>
             </w:r>
             <w:r>
               <w:rPr>
@@ -939,7 +939,7 @@
               <w:lang w:val="es-AR" w:eastAsia="es-AR"/>
             </w:rPr>
           </w:pPr>
-          <w:hyperlink w:anchor="_Toc49003515" w:history="1">
+          <w:hyperlink w:anchor="_Toc49087357" w:history="1">
             <w:r>
               <w:rPr>
                 <w:rStyle w:val="Hipervnculo"/>
@@ -966,7 +966,7 @@
                 <w:noProof/>
                 <w:webHidden/>
               </w:rPr>
-              <w:instrText xml:space="preserve"> PAGEREF _Toc49003515 \h </w:instrText>
+              <w:instrText xml:space="preserve"> PAGEREF _Toc49087357 \h </w:instrText>
             </w:r>
             <w:r>
               <w:rPr>
@@ -1010,7 +1010,7 @@
               <w:lang w:val="es-AR" w:eastAsia="es-AR"/>
             </w:rPr>
           </w:pPr>
-          <w:hyperlink w:anchor="_Toc49003516" w:history="1">
+          <w:hyperlink w:anchor="_Toc49087358" w:history="1">
             <w:r>
               <w:rPr>
                 <w:rStyle w:val="Hipervnculo"/>
@@ -1037,7 +1037,7 @@
                 <w:noProof/>
                 <w:webHidden/>
               </w:rPr>
-              <w:instrText xml:space="preserve"> PAGEREF _Toc49003516 \h </w:instrText>
+              <w:instrText xml:space="preserve"> PAGEREF _Toc49087358 \h </w:instrText>
             </w:r>
             <w:r>
               <w:rPr>
@@ -1081,7 +1081,7 @@
               <w:lang w:val="es-AR" w:eastAsia="es-AR"/>
             </w:rPr>
           </w:pPr>
-          <w:hyperlink w:anchor="_Toc49003517" w:history="1">
+          <w:hyperlink w:anchor="_Toc49087359" w:history="1">
             <w:r>
               <w:rPr>
                 <w:rStyle w:val="Hipervnculo"/>
@@ -1108,7 +1108,7 @@
                 <w:noProof/>
                 <w:webHidden/>
               </w:rPr>
-              <w:instrText xml:space="preserve"> PAGEREF _Toc49003517 \h </w:instrText>
+              <w:instrText xml:space="preserve"> PAGEREF _Toc49087359 \h </w:instrText>
             </w:r>
             <w:r>
               <w:rPr>
@@ -1152,7 +1152,7 @@
               <w:lang w:val="es-AR" w:eastAsia="es-AR"/>
             </w:rPr>
           </w:pPr>
-          <w:hyperlink w:anchor="_Toc49003518" w:history="1">
+          <w:hyperlink w:anchor="_Toc49087360" w:history="1">
             <w:r>
               <w:rPr>
                 <w:rStyle w:val="Hipervnculo"/>
@@ -1179,7 +1179,7 @@
                 <w:noProof/>
                 <w:webHidden/>
               </w:rPr>
-              <w:instrText xml:space="preserve"> PAGEREF _Toc49003518 \h </w:instrText>
+              <w:instrText xml:space="preserve"> PAGEREF _Toc49087360 \h </w:instrText>
             </w:r>
             <w:r>
               <w:rPr>
@@ -1199,7 +1199,7 @@
                 <w:noProof/>
                 <w:webHidden/>
               </w:rPr>
-              <w:t>6</w:t>
+              <w:t>7</w:t>
             </w:r>
             <w:r>
               <w:rPr>
@@ -1259,7 +1259,7 @@
       </w:pPr>
       <w:bookmarkStart w:id="0" w:name="_Toc228206475"/>
       <w:bookmarkStart w:id="1" w:name="_Toc234686580"/>
-      <w:bookmarkStart w:id="2" w:name="_Toc49003510"/>
+      <w:bookmarkStart w:id="2" w:name="_Toc49087352"/>
       <w:r>
         <w:t>Descripción</w:t>
       </w:r>
@@ -1304,7 +1304,19 @@
         <w:rPr>
           <w:lang w:val="es-AR"/>
         </w:rPr>
-        <w:t>Permitir al Empleado de Secretaría Académica generar un informe gerencial donde se muestre la disponibilidad de los programas en formato PDF de cada una de las asignaturas, en base a un Profesor Responsable y año específico.</w:t>
+        <w:t>Permitir al Empleado de Secretaría Académica generar un in</w:t>
+      </w:r>
+      <w:r>
+        <w:rPr>
+          <w:lang w:val="es-AR"/>
+        </w:rPr>
+        <w:t>forme gerencial donde se detalle</w:t>
+      </w:r>
+      <w:r>
+        <w:rPr>
+          <w:lang w:val="es-AR"/>
+        </w:rPr>
+        <w:t xml:space="preserve"> la disponibilidad de los programas en formato PDF de cada una de las asignaturas, en base a un Profesor Responsable y año específico.</w:t>
       </w:r>
     </w:p>
     <w:p>
@@ -1321,7 +1333,7 @@
       </w:pPr>
       <w:bookmarkStart w:id="3" w:name="_Toc228206476"/>
       <w:bookmarkStart w:id="4" w:name="_Toc234686581"/>
-      <w:bookmarkStart w:id="5" w:name="_Toc49003511"/>
+      <w:bookmarkStart w:id="5" w:name="_Toc49087353"/>
       <w:r>
         <w:t>Actores del CU</w:t>
       </w:r>
@@ -1348,7 +1360,7 @@
       </w:pPr>
       <w:bookmarkStart w:id="6" w:name="_Toc228206477"/>
       <w:bookmarkStart w:id="7" w:name="_Toc234686582"/>
-      <w:bookmarkStart w:id="8" w:name="_Toc49003512"/>
+      <w:bookmarkStart w:id="8" w:name="_Toc49087354"/>
       <w:r>
         <w:t>Precondiciones</w:t>
       </w:r>
@@ -1378,7 +1390,7 @@
       </w:pPr>
       <w:bookmarkStart w:id="9" w:name="_Toc228206478"/>
       <w:bookmarkStart w:id="10" w:name="_Toc234686583"/>
-      <w:bookmarkStart w:id="11" w:name="_Toc49003513"/>
+      <w:bookmarkStart w:id="11" w:name="_Toc49087355"/>
       <w:r>
         <w:t>Flujo de Eventos Normal</w:t>
       </w:r>
@@ -1549,7 +1561,7 @@
       </w:pPr>
       <w:bookmarkStart w:id="13" w:name="_Toc228206479"/>
       <w:bookmarkStart w:id="14" w:name="_Toc234686584"/>
-      <w:bookmarkStart w:id="15" w:name="_Toc49003514"/>
+      <w:bookmarkStart w:id="15" w:name="_Toc49087356"/>
       <w:proofErr w:type="spellStart"/>
       <w:r>
         <w:t>Poscondiciones</w:t>
@@ -1651,7 +1663,7 @@
       </w:pPr>
       <w:bookmarkStart w:id="16" w:name="_Toc228206480"/>
       <w:bookmarkStart w:id="17" w:name="_Toc234686585"/>
-      <w:bookmarkStart w:id="18" w:name="_Toc49003515"/>
+      <w:bookmarkStart w:id="18" w:name="_Toc49087357"/>
       <w:r>
         <w:lastRenderedPageBreak/>
         <w:t>Flujo de Eventos Alternativo</w:t>
@@ -2113,7 +2125,7 @@
       </w:pPr>
       <w:bookmarkStart w:id="19" w:name="_Toc228206481"/>
       <w:bookmarkStart w:id="20" w:name="_Toc234686586"/>
-      <w:bookmarkStart w:id="21" w:name="_Toc49003516"/>
+      <w:bookmarkStart w:id="21" w:name="_Toc49087358"/>
       <w:r>
         <w:lastRenderedPageBreak/>
         <w:t>Diagramas Asociados</w:t>
@@ -2126,7 +2138,7 @@
       <w:pPr>
         <w:pStyle w:val="PSI-Ttulo2"/>
       </w:pPr>
-      <w:bookmarkStart w:id="22" w:name="_Toc49003517"/>
+      <w:bookmarkStart w:id="22" w:name="_Toc49087359"/>
       <w:r>
         <w:t>Diagrama de Casos de Uso</w:t>
       </w:r>
@@ -2197,51 +2209,14 @@
     </w:p>
     <w:p>
       <w:pPr>
-        <w:pStyle w:val="PSI-Comentario"/>
-        <w:jc w:val="center"/>
-      </w:pPr>
-    </w:p>
-    <w:p>
-      <w:pPr>
         <w:pStyle w:val="PSI-Ttulo2"/>
       </w:pPr>
-      <w:bookmarkStart w:id="23" w:name="_Toc49003518"/>
-      <w:r>
+      <w:bookmarkStart w:id="23" w:name="_Toc49087360"/>
+      <w:r>
+        <w:lastRenderedPageBreak/>
         <w:t>Diagrama de Secuencia</w:t>
       </w:r>
       <w:bookmarkEnd w:id="23"/>
-    </w:p>
-    <w:p>
-      <w:pPr>
-        <w:pStyle w:val="PSI-Comentario"/>
-      </w:pPr>
-      <w:r>
-        <w:t>[</w:t>
-      </w:r>
-      <w:r>
-        <w:t xml:space="preserve">En el </w:t>
-      </w:r>
-      <w:r>
-        <w:rPr>
-          <w:rFonts w:ascii="Garamond-Italic" w:hAnsi="Garamond-Italic" w:cs="Garamond-Italic"/>
-          <w:iCs/>
-        </w:rPr>
-        <w:t xml:space="preserve">diagrama de secuencia </w:t>
-      </w:r>
-      <w:r>
-        <w:t xml:space="preserve">se muestra la interacción de los objetos que componen un sistema de forma temporal. </w:t>
-      </w:r>
-    </w:p>
-    <w:p>
-      <w:pPr>
-        <w:pStyle w:val="PSI-Comentario"/>
-      </w:pPr>
-      <w:r>
-        <w:t>Un diagrama de secuencia muestra la interacción de un conjunto de objetos en una aplicación a través del tiempo y se modela para cada método de la clase</w:t>
-      </w:r>
-      <w:r>
-        <w:t>]</w:t>
-      </w:r>
     </w:p>
     <w:p>
       <w:pPr>
@@ -2255,9 +2230,9 @@
         </w:rPr>
         <w:drawing>
           <wp:inline distT="0" distB="0" distL="0" distR="0">
-            <wp:extent cx="5137741" cy="2946377"/>
-            <wp:effectExtent l="19050" t="0" r="5759" b="0"/>
-            <wp:docPr id="2" name="Imagen 4"/>
+            <wp:extent cx="5000625" cy="8366432"/>
+            <wp:effectExtent l="19050" t="0" r="9525" b="0"/>
+            <wp:docPr id="7" name="Imagen 1" descr="C:\xampp\htdocs\vaspa\Elaboración\Diagramas de Secuencia\CU_Generar Informe Gerencial\DiagramaSecuencia_Generar Informe Gerencial.jpg"/>
             <wp:cNvGraphicFramePr>
               <a:graphicFrameLocks xmlns:a="http://schemas.openxmlformats.org/drawingml/2006/main" noChangeAspect="1"/>
             </wp:cNvGraphicFramePr>
@@ -2265,7 +2240,7 @@
               <a:graphicData uri="http://schemas.openxmlformats.org/drawingml/2006/picture">
                 <pic:pic xmlns:pic="http://schemas.openxmlformats.org/drawingml/2006/picture">
                   <pic:nvPicPr>
-                    <pic:cNvPr id="0" name="Picture 4"/>
+                    <pic:cNvPr id="0" name="Picture 1" descr="C:\xampp\htdocs\vaspa\Elaboración\Diagramas de Secuencia\CU_Generar Informe Gerencial\DiagramaSecuencia_Generar Informe Gerencial.jpg"/>
                     <pic:cNvPicPr>
                       <a:picLocks noChangeAspect="1" noChangeArrowheads="1"/>
                     </pic:cNvPicPr>
@@ -2280,7 +2255,7 @@
                   <pic:spPr bwMode="auto">
                     <a:xfrm>
                       <a:off x="0" y="0"/>
-                      <a:ext cx="5148179" cy="2952363"/>
+                      <a:ext cx="5002903" cy="8370243"/>
                     </a:xfrm>
                     <a:prstGeom prst="rect">
                       <a:avLst/>
@@ -2299,17 +2274,6 @@
           </wp:inline>
         </w:drawing>
       </w:r>
-    </w:p>
-    <w:p>
-      <w:pPr>
-        <w:pStyle w:val="PSI-Normal"/>
-        <w:jc w:val="center"/>
-      </w:pPr>
-    </w:p>
-    <w:p>
-      <w:pPr>
-        <w:pStyle w:val="PSI-Ttulo1"/>
-      </w:pPr>
     </w:p>
     <w:sectPr>
       <w:headerReference w:type="default" r:id="rId13"/>
@@ -2493,7 +2457,7 @@
             <w:rFonts w:asciiTheme="majorHAnsi" w:hAnsiTheme="majorHAnsi" w:cstheme="majorHAnsi"/>
             <w:noProof/>
           </w:rPr>
-          <w:t>6</w:t>
+          <w:t>7</w:t>
         </w:r>
         <w:r>
           <w:rPr>
@@ -5763,7 +5727,7 @@
 </file>
 
 <file path=customXml/itemProps2.xml><?xml version="1.0" encoding="utf-8"?>
-<ds:datastoreItem xmlns:ds="http://schemas.openxmlformats.org/officeDocument/2006/customXml" ds:itemID="{FFC399EC-28E1-4C89-B0C4-5C5635101996}">
+<ds:datastoreItem xmlns:ds="http://schemas.openxmlformats.org/officeDocument/2006/customXml" ds:itemID="{BEFBEF41-BB84-4F13-ADAB-F9BBCED1FD00}">
   <ds:schemaRefs>
     <ds:schemaRef ds:uri="http://schemas.openxmlformats.org/officeDocument/2006/bibliography"/>
   </ds:schemaRefs>

</xml_diff>